<commit_message>
check in all hard problems
</commit_message>
<xml_diff>
--- a/LeetCode_Day_2_Sort.docx
+++ b/LeetCode_Day_2_Sort.docx
@@ -555,23 +555,7 @@
                 <w:sz w:val="20"/>
                 <w:szCs w:val="20"/>
               </w:rPr>
-              <w:t>Get largest value</w:t>
-            </w:r>
-            <w:r>
-              <w:rPr>
-                <w:rFonts w:ascii="Arial" w:hAnsi="Arial" w:cs="Arial"/>
-                <w:sz w:val="20"/>
-                <w:szCs w:val="20"/>
-              </w:rPr>
-              <w:t xml:space="preserve">:     </w:t>
-            </w:r>
-            <w:r>
-              <w:rPr>
-                <w:rFonts w:ascii="Arial" w:hAnsi="Arial" w:cs="Arial"/>
-                <w:sz w:val="20"/>
-                <w:szCs w:val="20"/>
-              </w:rPr>
-              <w:t xml:space="preserve">value = </w:t>
+              <w:t xml:space="preserve">Get largest value:     value = </w:t>
             </w:r>
             <w:proofErr w:type="spellStart"/>
             <w:proofErr w:type="gramStart"/>
@@ -616,15 +600,7 @@
                 <w:sz w:val="20"/>
                 <w:szCs w:val="20"/>
               </w:rPr>
-              <w:t>Remove top value</w:t>
-            </w:r>
-            <w:r>
-              <w:rPr>
-                <w:rFonts w:ascii="Arial" w:hAnsi="Arial" w:cs="Arial"/>
-                <w:sz w:val="20"/>
-                <w:szCs w:val="20"/>
-              </w:rPr>
-              <w:t xml:space="preserve">:   </w:t>
+              <w:t xml:space="preserve">Remove top value:   </w:t>
             </w:r>
             <w:proofErr w:type="spellStart"/>
             <w:proofErr w:type="gramStart"/>
@@ -652,15 +628,7 @@
                 <w:sz w:val="20"/>
                 <w:szCs w:val="20"/>
               </w:rPr>
-              <w:t>)</w:t>
-            </w:r>
-            <w:r>
-              <w:rPr>
-                <w:rFonts w:ascii="Arial" w:hAnsi="Arial" w:cs="Arial"/>
-                <w:sz w:val="20"/>
-                <w:szCs w:val="20"/>
-              </w:rPr>
-              <w:t xml:space="preserve">; </w:t>
+              <w:t xml:space="preserve">); </w:t>
             </w:r>
           </w:p>
           <w:p>
@@ -677,23 +645,7 @@
                 <w:sz w:val="20"/>
                 <w:szCs w:val="20"/>
               </w:rPr>
-              <w:t xml:space="preserve">Push new </w:t>
-            </w:r>
-            <w:r>
-              <w:rPr>
-                <w:rFonts w:ascii="Arial" w:hAnsi="Arial" w:cs="Arial"/>
-                <w:sz w:val="20"/>
-                <w:szCs w:val="20"/>
-              </w:rPr>
-              <w:t xml:space="preserve">value:      </w:t>
-            </w:r>
-            <w:r>
-              <w:rPr>
-                <w:rFonts w:ascii="Arial" w:hAnsi="Arial" w:cs="Arial"/>
-                <w:sz w:val="20"/>
-                <w:szCs w:val="20"/>
-              </w:rPr>
-              <w:t xml:space="preserve"> </w:t>
+              <w:t xml:space="preserve">Push new value:       </w:t>
             </w:r>
             <w:proofErr w:type="spellStart"/>
             <w:proofErr w:type="gramStart"/>
@@ -713,15 +665,7 @@
                 <w:sz w:val="20"/>
                 <w:szCs w:val="20"/>
               </w:rPr>
-              <w:t>(v)</w:t>
-            </w:r>
-            <w:r>
-              <w:rPr>
-                <w:rFonts w:ascii="Arial" w:hAnsi="Arial" w:cs="Arial"/>
-                <w:sz w:val="20"/>
-                <w:szCs w:val="20"/>
-              </w:rPr>
-              <w:t>;</w:t>
+              <w:t>(v);</w:t>
             </w:r>
           </w:p>
           <w:p>
@@ -748,15 +692,7 @@
                 <w:sz w:val="20"/>
                 <w:szCs w:val="20"/>
               </w:rPr>
-              <w:t>pq</w:t>
-            </w:r>
-            <w:r>
-              <w:rPr>
-                <w:rFonts w:ascii="Arial" w:hAnsi="Arial" w:cs="Arial"/>
-                <w:sz w:val="20"/>
-                <w:szCs w:val="20"/>
-              </w:rPr>
-              <w:t>.size</w:t>
+              <w:t>pq.size</w:t>
             </w:r>
             <w:proofErr w:type="spellEnd"/>
             <w:proofErr w:type="gramEnd"/>
@@ -1051,15 +987,7 @@
                 <w:sz w:val="20"/>
                 <w:szCs w:val="20"/>
               </w:rPr>
-              <w:t>pq.</w:t>
-            </w:r>
-            <w:r>
-              <w:rPr>
-                <w:rFonts w:ascii="Arial" w:hAnsi="Arial" w:cs="Arial"/>
-                <w:sz w:val="20"/>
-                <w:szCs w:val="20"/>
-              </w:rPr>
-              <w:t>peek</w:t>
+              <w:t>pq.peek</w:t>
             </w:r>
             <w:proofErr w:type="spellEnd"/>
             <w:proofErr w:type="gramEnd"/>
@@ -1096,15 +1024,7 @@
                 <w:sz w:val="20"/>
                 <w:szCs w:val="20"/>
               </w:rPr>
-              <w:t>pq.po</w:t>
-            </w:r>
-            <w:r>
-              <w:rPr>
-                <w:rFonts w:ascii="Arial" w:hAnsi="Arial" w:cs="Arial"/>
-                <w:sz w:val="20"/>
-                <w:szCs w:val="20"/>
-              </w:rPr>
-              <w:t>ll</w:t>
+              <w:t>pq.poll</w:t>
             </w:r>
             <w:proofErr w:type="spellEnd"/>
             <w:proofErr w:type="gramEnd"/>
@@ -1140,15 +1060,7 @@
                 <w:sz w:val="20"/>
                 <w:szCs w:val="20"/>
               </w:rPr>
-              <w:t>pq.</w:t>
-            </w:r>
-            <w:r>
-              <w:rPr>
-                <w:rFonts w:ascii="Arial" w:hAnsi="Arial" w:cs="Arial"/>
-                <w:sz w:val="20"/>
-                <w:szCs w:val="20"/>
-              </w:rPr>
-              <w:t>add</w:t>
+              <w:t>pq.add</w:t>
             </w:r>
             <w:proofErr w:type="spellEnd"/>
             <w:r>
@@ -1344,14 +1256,7 @@
                 <w:sz w:val="24"/>
                 <w:szCs w:val="24"/>
               </w:rPr>
-              <w:t>_</w:t>
-            </w:r>
-            <w:r>
-              <w:rPr>
-                <w:sz w:val="24"/>
-                <w:szCs w:val="24"/>
-              </w:rPr>
-              <w:t>map</w:t>
+              <w:t>_map</w:t>
             </w:r>
             <w:proofErr w:type="spellEnd"/>
             <w:r>
@@ -1359,14 +1264,7 @@
                 <w:sz w:val="24"/>
                 <w:szCs w:val="24"/>
               </w:rPr>
-              <w:t>&lt;T</w:t>
-            </w:r>
-            <w:r>
-              <w:rPr>
-                <w:sz w:val="24"/>
-                <w:szCs w:val="24"/>
-              </w:rPr>
-              <w:t xml:space="preserve">Value, </w:t>
+              <w:t xml:space="preserve">&lt;TValue, </w:t>
             </w:r>
             <w:proofErr w:type="spellStart"/>
             <w:r>

</xml_diff>

<commit_message>
bug fix and check in chapter of binary tree
</commit_message>
<xml_diff>
--- a/LeetCode_Day_2_Sort.docx
+++ b/LeetCode_Day_2_Sort.docx
@@ -19889,7 +19889,25 @@
           <w:sz w:val="19"/>
           <w:szCs w:val="19"/>
         </w:rPr>
-        <w:t xml:space="preserve"> i = 0; i &lt; (</w:t>
+        <w:t xml:space="preserve"> i = 0; </w:t>
+      </w:r>
+      <w:r>
+        <w:rPr>
+          <w:rFonts w:ascii="Consolas" w:hAnsi="Consolas" w:cs="Consolas"/>
+          <w:color w:val="000000"/>
+          <w:sz w:val="19"/>
+          <w:szCs w:val="19"/>
+        </w:rPr>
+        <w:t>(</w:t>
+      </w:r>
+      <w:r>
+        <w:rPr>
+          <w:rFonts w:ascii="Consolas" w:hAnsi="Consolas" w:cs="Consolas"/>
+          <w:color w:val="000000"/>
+          <w:sz w:val="19"/>
+          <w:szCs w:val="19"/>
+        </w:rPr>
+        <w:t>i &lt; (</w:t>
       </w:r>
       <w:r>
         <w:rPr>
@@ -19925,7 +19943,25 @@
           <w:sz w:val="19"/>
           <w:szCs w:val="19"/>
         </w:rPr>
-        <w:t>.size(); i++)</w:t>
+        <w:t>.size()</w:t>
+      </w:r>
+      <w:r>
+        <w:rPr>
+          <w:rFonts w:ascii="Consolas" w:hAnsi="Consolas" w:cs="Consolas"/>
+          <w:color w:val="000000"/>
+          <w:sz w:val="19"/>
+          <w:szCs w:val="19"/>
+        </w:rPr>
+        <w:t xml:space="preserve"> &amp;&amp; i &lt; k)</w:t>
+      </w:r>
+      <w:r>
+        <w:rPr>
+          <w:rFonts w:ascii="Consolas" w:hAnsi="Consolas" w:cs="Consolas"/>
+          <w:color w:val="000000"/>
+          <w:sz w:val="19"/>
+          <w:szCs w:val="19"/>
+        </w:rPr>
+        <w:t>; i++)</w:t>
       </w:r>
     </w:p>
     <w:p>

</xml_diff>